<commit_message>
updated ECR_task - added missed command 'docker push'
</commit_message>
<xml_diff>
--- a/materials/04_container_services/docs/task_ECR.docx
+++ b/materials/04_container_services/docs/task_ECR.docx
@@ -1026,20 +1026,7 @@
           <w:szCs w:val="30"/>
           <w:lang w:val="en-US"/>
         </w:rPr>
-        <w:t>Create Repository</w:t>
-      </w:r>
-      <w:r>
-        <w:rPr>
-          <w:rFonts w:cstheme="minorHAnsi"/>
-          <w:b/>
-          <w:bCs/>
-          <w:i/>
-          <w:iCs/>
-          <w:sz w:val="30"/>
-          <w:szCs w:val="30"/>
-          <w:lang w:val="en-US"/>
-        </w:rPr>
-        <w:t xml:space="preserve"> </w:t>
+        <w:t xml:space="preserve">Create Repository </w:t>
       </w:r>
       <w:r>
         <w:rPr>
@@ -1331,8 +1318,9 @@
           <w:szCs w:val="22"/>
           <w:lang w:val="en-GB"/>
         </w:rPr>
-        <w:t xml:space="preserve"> --rm --tag </w:t>
-      </w:r>
+        <w:t xml:space="preserve"> --rm --tag {account_id</w:t>
+      </w:r>
+      <w:proofErr w:type="gramStart"/>
       <w:r>
         <w:rPr>
           <w:rFonts w:ascii="Menlo" w:hAnsi="Menlo" w:cs="Menlo"/>
@@ -1341,9 +1329,9 @@
           <w:szCs w:val="22"/>
           <w:lang w:val="en-GB"/>
         </w:rPr>
-        <w:t>{account_id</w:t>
-      </w:r>
-      <w:proofErr w:type="gramStart"/>
+        <w:t>}.dkr.ecr</w:t>
+      </w:r>
+      <w:proofErr w:type="gramEnd"/>
       <w:r>
         <w:rPr>
           <w:rFonts w:ascii="Menlo" w:hAnsi="Menlo" w:cs="Menlo"/>
@@ -1352,68 +1340,7 @@
           <w:szCs w:val="22"/>
           <w:lang w:val="en-GB"/>
         </w:rPr>
-        <w:t>}</w:t>
-      </w:r>
-      <w:r>
-        <w:rPr>
-          <w:rFonts w:ascii="Menlo" w:hAnsi="Menlo" w:cs="Menlo"/>
-          <w:color w:val="000000"/>
-          <w:sz w:val="22"/>
-          <w:szCs w:val="22"/>
-          <w:lang w:val="en-GB"/>
-        </w:rPr>
-        <w:t>.dkr.ecr</w:t>
-      </w:r>
-      <w:proofErr w:type="gramEnd"/>
-      <w:r>
-        <w:rPr>
-          <w:rFonts w:ascii="Menlo" w:hAnsi="Menlo" w:cs="Menlo"/>
-          <w:color w:val="000000"/>
-          <w:sz w:val="22"/>
-          <w:szCs w:val="22"/>
-          <w:lang w:val="en-GB"/>
-        </w:rPr>
-        <w:t>.</w:t>
-      </w:r>
-      <w:r>
-        <w:rPr>
-          <w:rFonts w:ascii="Menlo" w:hAnsi="Menlo" w:cs="Menlo"/>
-          <w:color w:val="000000"/>
-          <w:sz w:val="22"/>
-          <w:szCs w:val="22"/>
-          <w:lang w:val="en-GB"/>
-        </w:rPr>
-        <w:t>{region}</w:t>
-      </w:r>
-      <w:r>
-        <w:rPr>
-          <w:rFonts w:ascii="Menlo" w:hAnsi="Menlo" w:cs="Menlo"/>
-          <w:color w:val="000000"/>
-          <w:sz w:val="22"/>
-          <w:szCs w:val="22"/>
-          <w:lang w:val="en-GB"/>
-        </w:rPr>
-        <w:t>.amazonaws.com/ecr-task-</w:t>
-      </w:r>
-      <w:r>
-        <w:rPr>
-          <w:rFonts w:ascii="Menlo" w:hAnsi="Menlo" w:cs="Menlo"/>
-          <w:color w:val="000000"/>
-          <w:sz w:val="22"/>
-          <w:szCs w:val="22"/>
-          <w:lang w:val="en-GB"/>
-        </w:rPr>
-        <w:t>{last_name}</w:t>
-      </w:r>
-      <w:r>
-        <w:rPr>
-          <w:rFonts w:ascii="Menlo" w:hAnsi="Menlo" w:cs="Menlo"/>
-          <w:color w:val="000000"/>
-          <w:sz w:val="22"/>
-          <w:szCs w:val="22"/>
-          <w:lang w:val="en-GB"/>
-        </w:rPr>
-        <w:t>:nginx .</w:t>
+        <w:t>.{region}.amazonaws.com/ecr-task-{last_name}:nginx .</w:t>
       </w:r>
     </w:p>
     <w:p>
@@ -1512,8 +1439,9 @@
           <w:szCs w:val="22"/>
           <w:lang w:val="en-GB"/>
         </w:rPr>
-        <w:t xml:space="preserve"> get-login-password --region </w:t>
-      </w:r>
+        <w:t xml:space="preserve"> get-login-password --region {region} | docker login --username AWS --password-stdin {</w:t>
+      </w:r>
+      <w:proofErr w:type="spellStart"/>
       <w:r>
         <w:rPr>
           <w:rFonts w:ascii="Menlo" w:eastAsiaTheme="minorHAnsi" w:hAnsi="Menlo" w:cs="Menlo"/>
@@ -1522,8 +1450,10 @@
           <w:szCs w:val="22"/>
           <w:lang w:val="en-GB"/>
         </w:rPr>
-        <w:t>{region}</w:t>
-      </w:r>
+        <w:t>account_id</w:t>
+      </w:r>
+      <w:proofErr w:type="spellEnd"/>
+      <w:proofErr w:type="gramStart"/>
       <w:r>
         <w:rPr>
           <w:rFonts w:ascii="Menlo" w:eastAsiaTheme="minorHAnsi" w:hAnsi="Menlo" w:cs="Menlo"/>
@@ -1532,50 +1462,7 @@
           <w:szCs w:val="22"/>
           <w:lang w:val="en-GB"/>
         </w:rPr>
-        <w:t xml:space="preserve"> | docker login --username AWS --password-stdin </w:t>
-      </w:r>
-      <w:r>
-        <w:rPr>
-          <w:rFonts w:ascii="Menlo" w:eastAsiaTheme="minorHAnsi" w:hAnsi="Menlo" w:cs="Menlo"/>
-          <w:color w:val="000000"/>
-          <w:sz w:val="22"/>
-          <w:szCs w:val="22"/>
-          <w:lang w:val="en-GB"/>
-        </w:rPr>
-        <w:t>{</w:t>
-      </w:r>
-      <w:proofErr w:type="spellStart"/>
-      <w:r>
-        <w:rPr>
-          <w:rFonts w:ascii="Menlo" w:eastAsiaTheme="minorHAnsi" w:hAnsi="Menlo" w:cs="Menlo"/>
-          <w:color w:val="000000"/>
-          <w:sz w:val="22"/>
-          <w:szCs w:val="22"/>
-          <w:lang w:val="en-GB"/>
-        </w:rPr>
-        <w:t>account_id</w:t>
-      </w:r>
-      <w:proofErr w:type="spellEnd"/>
-      <w:proofErr w:type="gramStart"/>
-      <w:r>
-        <w:rPr>
-          <w:rFonts w:ascii="Menlo" w:eastAsiaTheme="minorHAnsi" w:hAnsi="Menlo" w:cs="Menlo"/>
-          <w:color w:val="000000"/>
-          <w:sz w:val="22"/>
-          <w:szCs w:val="22"/>
-          <w:lang w:val="en-GB"/>
-        </w:rPr>
-        <w:t>}</w:t>
-      </w:r>
-      <w:r>
-        <w:rPr>
-          <w:rFonts w:ascii="Menlo" w:eastAsiaTheme="minorHAnsi" w:hAnsi="Menlo" w:cs="Menlo"/>
-          <w:color w:val="000000"/>
-          <w:sz w:val="22"/>
-          <w:szCs w:val="22"/>
-          <w:lang w:val="en-GB"/>
-        </w:rPr>
-        <w:t>.</w:t>
+        <w:t>}.</w:t>
       </w:r>
       <w:proofErr w:type="spellStart"/>
       <w:r>
@@ -1724,11 +1611,10 @@
           <w:color w:val="000000"/>
           <w:sz w:val="22"/>
           <w:szCs w:val="22"/>
-          <w:lang w:val="en-GB"/>
-        </w:rPr>
-        <w:t>{</w:t>
-      </w:r>
-      <w:proofErr w:type="spellStart"/>
+          <w:lang w:val="en-US"/>
+        </w:rPr>
+        <w:t xml:space="preserve">docker push </w:t>
+      </w:r>
       <w:r>
         <w:rPr>
           <w:rFonts w:ascii="Menlo" w:eastAsiaTheme="minorHAnsi" w:hAnsi="Menlo" w:cs="Menlo"/>
@@ -1737,10 +1623,8 @@
           <w:szCs w:val="22"/>
           <w:lang w:val="en-GB"/>
         </w:rPr>
-        <w:t>account_id</w:t>
-      </w:r>
-      <w:proofErr w:type="spellEnd"/>
-      <w:proofErr w:type="gramStart"/>
+        <w:t>{account_id}</w:t>
+      </w:r>
       <w:r>
         <w:rPr>
           <w:rFonts w:ascii="Menlo" w:eastAsiaTheme="minorHAnsi" w:hAnsi="Menlo" w:cs="Menlo"/>
@@ -1749,7 +1633,7 @@
           <w:szCs w:val="22"/>
           <w:lang w:val="en-GB"/>
         </w:rPr>
-        <w:t>}</w:t>
+        <w:t>.dkr.ecr.</w:t>
       </w:r>
       <w:r>
         <w:rPr>
@@ -1759,9 +1643,8 @@
           <w:szCs w:val="22"/>
           <w:lang w:val="en-GB"/>
         </w:rPr>
-        <w:t>.</w:t>
-      </w:r>
-      <w:proofErr w:type="spellStart"/>
+        <w:t>{region}</w:t>
+      </w:r>
       <w:r>
         <w:rPr>
           <w:rFonts w:ascii="Menlo" w:eastAsiaTheme="minorHAnsi" w:hAnsi="Menlo" w:cs="Menlo"/>
@@ -1770,19 +1653,17 @@
           <w:szCs w:val="22"/>
           <w:lang w:val="en-GB"/>
         </w:rPr>
-        <w:t>dkr.ecr</w:t>
-      </w:r>
-      <w:proofErr w:type="spellEnd"/>
-      <w:proofErr w:type="gramEnd"/>
-      <w:r>
-        <w:rPr>
-          <w:rFonts w:ascii="Menlo" w:eastAsiaTheme="minorHAnsi" w:hAnsi="Menlo" w:cs="Menlo"/>
+        <w:t>.amazonaws.com/ecr-task-</w:t>
+      </w:r>
+      <w:r>
+        <w:rPr>
+          <w:rFonts w:ascii="Menlo" w:hAnsi="Menlo" w:cs="Menlo"/>
           <w:color w:val="000000"/>
           <w:sz w:val="22"/>
           <w:szCs w:val="22"/>
           <w:lang w:val="en-GB"/>
         </w:rPr>
-        <w:t>.</w:t>
+        <w:t>{last_name}</w:t>
       </w:r>
       <w:r>
         <w:rPr>
@@ -1792,126 +1673,8 @@
           <w:szCs w:val="22"/>
           <w:lang w:val="en-GB"/>
         </w:rPr>
-        <w:t xml:space="preserve"> </w:t>
-      </w:r>
-      <w:r>
-        <w:rPr>
-          <w:rFonts w:ascii="Menlo" w:eastAsiaTheme="minorHAnsi" w:hAnsi="Menlo" w:cs="Menlo"/>
-          <w:color w:val="000000"/>
-          <w:sz w:val="22"/>
-          <w:szCs w:val="22"/>
-          <w:lang w:val="en-GB"/>
-        </w:rPr>
-        <w:t>{region</w:t>
-      </w:r>
-      <w:proofErr w:type="gramStart"/>
-      <w:r>
-        <w:rPr>
-          <w:rFonts w:ascii="Menlo" w:eastAsiaTheme="minorHAnsi" w:hAnsi="Menlo" w:cs="Menlo"/>
-          <w:color w:val="000000"/>
-          <w:sz w:val="22"/>
-          <w:szCs w:val="22"/>
-          <w:lang w:val="en-GB"/>
-        </w:rPr>
-        <w:t>}</w:t>
-      </w:r>
-      <w:r>
-        <w:rPr>
-          <w:rFonts w:ascii="Menlo" w:eastAsiaTheme="minorHAnsi" w:hAnsi="Menlo" w:cs="Menlo"/>
-          <w:color w:val="000000"/>
-          <w:sz w:val="22"/>
-          <w:szCs w:val="22"/>
-          <w:lang w:val="en-GB"/>
-        </w:rPr>
-        <w:t>.amazonaws.com</w:t>
-      </w:r>
-      <w:proofErr w:type="gramEnd"/>
-      <w:r>
-        <w:rPr>
-          <w:rFonts w:ascii="Menlo" w:eastAsiaTheme="minorHAnsi" w:hAnsi="Menlo" w:cs="Menlo"/>
-          <w:color w:val="000000"/>
-          <w:sz w:val="22"/>
-          <w:szCs w:val="22"/>
-          <w:lang w:val="en-GB"/>
-        </w:rPr>
-        <w:t>/</w:t>
-      </w:r>
-      <w:proofErr w:type="spellStart"/>
-      <w:r>
-        <w:rPr>
-          <w:rFonts w:ascii="Menlo" w:eastAsiaTheme="minorHAnsi" w:hAnsi="Menlo" w:cs="Menlo"/>
-          <w:color w:val="000000"/>
-          <w:sz w:val="22"/>
-          <w:szCs w:val="22"/>
-          <w:lang w:val="en-GB"/>
-        </w:rPr>
-        <w:t>ecr</w:t>
-      </w:r>
-      <w:proofErr w:type="spellEnd"/>
-      <w:r>
-        <w:rPr>
-          <w:rFonts w:ascii="Menlo" w:eastAsiaTheme="minorHAnsi" w:hAnsi="Menlo" w:cs="Menlo"/>
-          <w:color w:val="000000"/>
-          <w:sz w:val="22"/>
-          <w:szCs w:val="22"/>
-          <w:lang w:val="en-GB"/>
-        </w:rPr>
-        <w:t>-task-</w:t>
-      </w:r>
-      <w:r>
-        <w:rPr>
-          <w:rFonts w:ascii="Menlo" w:hAnsi="Menlo" w:cs="Menlo"/>
-          <w:color w:val="000000"/>
-          <w:sz w:val="22"/>
-          <w:szCs w:val="22"/>
-          <w:lang w:val="en-GB"/>
-        </w:rPr>
-        <w:t>{</w:t>
-      </w:r>
-      <w:proofErr w:type="spellStart"/>
-      <w:r>
-        <w:rPr>
-          <w:rFonts w:ascii="Menlo" w:hAnsi="Menlo" w:cs="Menlo"/>
-          <w:color w:val="000000"/>
-          <w:sz w:val="22"/>
-          <w:szCs w:val="22"/>
-          <w:lang w:val="en-GB"/>
-        </w:rPr>
-        <w:t>last_name</w:t>
-      </w:r>
-      <w:proofErr w:type="spellEnd"/>
-      <w:r>
-        <w:rPr>
-          <w:rFonts w:ascii="Menlo" w:hAnsi="Menlo" w:cs="Menlo"/>
-          <w:color w:val="000000"/>
-          <w:sz w:val="22"/>
-          <w:szCs w:val="22"/>
-          <w:lang w:val="en-GB"/>
-        </w:rPr>
-        <w:t>}</w:t>
-      </w:r>
-      <w:r>
-        <w:rPr>
-          <w:rFonts w:ascii="Menlo" w:eastAsiaTheme="minorHAnsi" w:hAnsi="Menlo" w:cs="Menlo"/>
-          <w:color w:val="000000"/>
-          <w:sz w:val="22"/>
-          <w:szCs w:val="22"/>
-          <w:lang w:val="en-GB"/>
-        </w:rPr>
-        <w:t>:</w:t>
-      </w:r>
-      <w:proofErr w:type="spellStart"/>
-      <w:r>
-        <w:rPr>
-          <w:rFonts w:ascii="Menlo" w:eastAsiaTheme="minorHAnsi" w:hAnsi="Menlo" w:cs="Menlo"/>
-          <w:color w:val="000000"/>
-          <w:sz w:val="22"/>
-          <w:szCs w:val="22"/>
-          <w:lang w:val="en-GB"/>
-        </w:rPr>
-        <w:t>nginx</w:t>
-      </w:r>
-      <w:proofErr w:type="spellEnd"/>
+        <w:t>:nginx</w:t>
+      </w:r>
     </w:p>
     <w:p>
       <w:pPr>
@@ -2990,6 +2753,7 @@
   <w:style w:type="character" w:default="1" w:styleId="DefaultParagraphFont">
     <w:name w:val="Default Paragraph Font"/>
     <w:uiPriority w:val="1"/>
+    <w:semiHidden/>
     <w:unhideWhenUsed/>
   </w:style>
   <w:style w:type="table" w:default="1" w:styleId="TableNormal">
@@ -3580,5 +3344,19 @@
 </file>
 
 <file path=customXml/itemProps3.xml><?xml version="1.0" encoding="utf-8"?>
-<ds:datastoreItem xmlns:ds="http://schemas.openxmlformats.org/officeDocument/2006/customXml" ds:itemID="{5AFD1336-EDA7-47F8-BBEC-FBD8D95F23A7}"/>
+<ds:datastoreItem xmlns:ds="http://schemas.openxmlformats.org/officeDocument/2006/customXml" ds:itemID="{5AFD1336-EDA7-47F8-BBEC-FBD8D95F23A7}">
+  <ds:schemaRefs>
+    <ds:schemaRef ds:uri="http://schemas.microsoft.com/office/2006/metadata/contentType"/>
+    <ds:schemaRef ds:uri="http://schemas.microsoft.com/office/2006/metadata/properties/metaAttributes"/>
+    <ds:schemaRef ds:uri="http://www.w3.org/2001/XMLSchema"/>
+    <ds:schemaRef ds:uri="http://schemas.microsoft.com/office/2006/metadata/properties"/>
+    <ds:schemaRef ds:uri="13851496-7a63-431a-8cf6-c0ac2b014192"/>
+    <ds:schemaRef ds:uri="http://schemas.microsoft.com/office/2006/documentManagement/types"/>
+    <ds:schemaRef ds:uri="http://schemas.microsoft.com/office/infopath/2007/PartnerControls"/>
+    <ds:schemaRef ds:uri="http://schemas.openxmlformats.org/package/2006/metadata/core-properties"/>
+    <ds:schemaRef ds:uri="http://purl.org/dc/elements/1.1/"/>
+    <ds:schemaRef ds:uri="http://purl.org/dc/terms/"/>
+    <ds:schemaRef ds:uri="http://schemas.microsoft.com/internal/obd"/>
+  </ds:schemaRefs>
+</ds:datastoreItem>
 </file>
</xml_diff>